<commit_message>
adding task 2 code
</commit_message>
<xml_diff>
--- a/Task_Recognition/OurModelDescription.docx
+++ b/Task_Recognition/OurModelDescription.docx
@@ -171,29 +171,15 @@
           <w:numId w:val="2"/>
         </w:numPr>
       </w:pPr>
-      <w:bookmarkStart w:id="0" w:name="_GoBack"/>
-      <w:bookmarkEnd w:id="0"/>
-      <w:r>
-        <w:t>This is load data function</w:t>
-      </w:r>
-    </w:p>
-    <w:p>
-      <w:pPr>
-        <w:pStyle w:val="ListParagraph"/>
-        <w:numPr>
-          <w:ilvl w:val="1"/>
-          <w:numId w:val="2"/>
-        </w:numPr>
-      </w:pPr>
-    </w:p>
-    <w:p>
-      <w:pPr>
-        <w:pStyle w:val="ListParagraph"/>
-        <w:numPr>
-          <w:ilvl w:val="0"/>
-          <w:numId w:val="2"/>
-        </w:numPr>
-      </w:pPr>
+      <w:r>
+        <w:t xml:space="preserve">This is </w:t>
+      </w:r>
+      <w:r>
+        <w:t xml:space="preserve">a </w:t>
+      </w:r>
+      <w:r>
+        <w:t>load data function</w:t>
+      </w:r>
     </w:p>
     <w:p>
       <w:pPr>
@@ -249,7 +235,6 @@
         <w:t xml:space="preserve">What is the optimal threshold for this challenge? </w:t>
       </w:r>
     </w:p>
-    <w:p/>
     <w:p>
       <w:pPr>
         <w:rPr>
@@ -270,7 +255,12 @@
     </w:p>
     <w:p>
       <w:r>
-        <w:t>LR – if too high loss with drop fast but validation will bounce around</w:t>
+        <w:t>LR – if too high loss with d</w:t>
+      </w:r>
+      <w:bookmarkStart w:id="0" w:name="_GoBack"/>
+      <w:bookmarkEnd w:id="0"/>
+      <w:r>
+        <w:t>rop fast but validation will bounce around</w:t>
       </w:r>
     </w:p>
     <w:p>

</xml_diff>